<commit_message>
[STRUCTURE] pubspec.yaml has been configured.
</commit_message>
<xml_diff>
--- a/Structure.docx
+++ b/Structure.docx
@@ -4,15 +4,1764 @@
   <w:body>
     <w:p>
       <w:pPr>
-        <w:bidi w:val="0"/>
-      </w:pPr>
-      <w:r>
-        <w:t>a</w:t>
+        <w:pStyle w:val="ListParagraph"/>
+        <w:numPr>
+          <w:ilvl w:val="0"/>
+          <w:numId w:val="1"/>
+        </w:numPr>
+        <w:bidi w:val="0"/>
+      </w:pPr>
+      <w:r>
+        <w:t>config</w:t>
+      </w:r>
+    </w:p>
+    <w:p>
+      <w:pPr>
+        <w:pStyle w:val="ListParagraph"/>
+        <w:numPr>
+          <w:ilvl w:val="1"/>
+          <w:numId w:val="1"/>
+        </w:numPr>
+        <w:bidi w:val="0"/>
+        <w:rPr>
+          <w:color w:val="4472C4" w:themeColor="accent1"/>
+        </w:rPr>
+      </w:pPr>
+      <w:r>
+        <w:rPr>
+          <w:color w:val="4472C4" w:themeColor="accent1"/>
+        </w:rPr>
+        <w:t>boiler</w:t>
+      </w:r>
+    </w:p>
+    <w:p>
+      <w:pPr>
+        <w:pStyle w:val="ListParagraph"/>
+        <w:numPr>
+          <w:ilvl w:val="2"/>
+          <w:numId w:val="1"/>
+        </w:numPr>
+        <w:bidi w:val="0"/>
+        <w:rPr>
+          <w:color w:val="C00000"/>
+        </w:rPr>
+      </w:pPr>
+      <w:proofErr w:type="spellStart"/>
+      <w:r>
+        <w:rPr>
+          <w:color w:val="C00000"/>
+        </w:rPr>
+        <w:t>model_</w:t>
+      </w:r>
+      <w:proofErr w:type="gramStart"/>
+      <w:r>
+        <w:rPr>
+          <w:color w:val="C00000"/>
+        </w:rPr>
+        <w:t>boiler</w:t>
+      </w:r>
+      <w:r>
+        <w:rPr>
+          <w:color w:val="C00000"/>
+        </w:rPr>
+        <w:t>.dart</w:t>
+      </w:r>
+      <w:proofErr w:type="spellEnd"/>
+      <w:proofErr w:type="gramEnd"/>
+    </w:p>
+    <w:p>
+      <w:pPr>
+        <w:pStyle w:val="ListParagraph"/>
+        <w:numPr>
+          <w:ilvl w:val="2"/>
+          <w:numId w:val="1"/>
+        </w:numPr>
+        <w:bidi w:val="0"/>
+        <w:rPr>
+          <w:color w:val="C00000"/>
+        </w:rPr>
+      </w:pPr>
+      <w:proofErr w:type="spellStart"/>
+      <w:r>
+        <w:rPr>
+          <w:color w:val="C00000"/>
+        </w:rPr>
+        <w:t>resource_</w:t>
+      </w:r>
+      <w:proofErr w:type="gramStart"/>
+      <w:r>
+        <w:rPr>
+          <w:color w:val="C00000"/>
+        </w:rPr>
+        <w:t>boiler</w:t>
+      </w:r>
+      <w:r>
+        <w:rPr>
+          <w:color w:val="C00000"/>
+        </w:rPr>
+        <w:t>.dart</w:t>
+      </w:r>
+      <w:proofErr w:type="spellEnd"/>
+      <w:proofErr w:type="gramEnd"/>
+    </w:p>
+    <w:p>
+      <w:pPr>
+        <w:pStyle w:val="ListParagraph"/>
+        <w:numPr>
+          <w:ilvl w:val="2"/>
+          <w:numId w:val="1"/>
+        </w:numPr>
+        <w:bidi w:val="0"/>
+        <w:rPr>
+          <w:color w:val="C00000"/>
+        </w:rPr>
+      </w:pPr>
+      <w:proofErr w:type="spellStart"/>
+      <w:r>
+        <w:rPr>
+          <w:color w:val="C00000"/>
+        </w:rPr>
+        <w:t>util_</w:t>
+      </w:r>
+      <w:proofErr w:type="gramStart"/>
+      <w:r>
+        <w:rPr>
+          <w:color w:val="C00000"/>
+        </w:rPr>
+        <w:t>boiler</w:t>
+      </w:r>
+      <w:r>
+        <w:rPr>
+          <w:color w:val="C00000"/>
+        </w:rPr>
+        <w:t>.dart</w:t>
+      </w:r>
+      <w:proofErr w:type="spellEnd"/>
+      <w:proofErr w:type="gramEnd"/>
+    </w:p>
+    <w:p>
+      <w:pPr>
+        <w:pStyle w:val="ListParagraph"/>
+        <w:numPr>
+          <w:ilvl w:val="2"/>
+          <w:numId w:val="1"/>
+        </w:numPr>
+        <w:bidi w:val="0"/>
+        <w:rPr>
+          <w:color w:val="C00000"/>
+        </w:rPr>
+      </w:pPr>
+      <w:proofErr w:type="spellStart"/>
+      <w:r>
+        <w:rPr>
+          <w:color w:val="C00000"/>
+        </w:rPr>
+        <w:t>view_</w:t>
+      </w:r>
+      <w:proofErr w:type="gramStart"/>
+      <w:r>
+        <w:rPr>
+          <w:color w:val="C00000"/>
+        </w:rPr>
+        <w:t>boiler</w:t>
+      </w:r>
+      <w:r>
+        <w:rPr>
+          <w:color w:val="C00000"/>
+        </w:rPr>
+        <w:t>.dart</w:t>
+      </w:r>
+      <w:proofErr w:type="spellEnd"/>
+      <w:proofErr w:type="gramEnd"/>
+    </w:p>
+    <w:p>
+      <w:pPr>
+        <w:pStyle w:val="ListParagraph"/>
+        <w:numPr>
+          <w:ilvl w:val="2"/>
+          <w:numId w:val="1"/>
+        </w:numPr>
+        <w:bidi w:val="0"/>
+        <w:rPr>
+          <w:color w:val="C00000"/>
+        </w:rPr>
+      </w:pPr>
+      <w:proofErr w:type="spellStart"/>
+      <w:r>
+        <w:rPr>
+          <w:color w:val="C00000"/>
+        </w:rPr>
+        <w:t>widget_</w:t>
+      </w:r>
+      <w:proofErr w:type="gramStart"/>
+      <w:r>
+        <w:rPr>
+          <w:color w:val="C00000"/>
+        </w:rPr>
+        <w:t>boiler</w:t>
+      </w:r>
+      <w:r>
+        <w:rPr>
+          <w:color w:val="C00000"/>
+        </w:rPr>
+        <w:t>.dart</w:t>
+      </w:r>
+      <w:proofErr w:type="spellEnd"/>
+      <w:proofErr w:type="gramEnd"/>
+    </w:p>
+    <w:p>
+      <w:pPr>
+        <w:pStyle w:val="ListParagraph"/>
+        <w:numPr>
+          <w:ilvl w:val="1"/>
+          <w:numId w:val="1"/>
+        </w:numPr>
+        <w:bidi w:val="0"/>
+        <w:rPr>
+          <w:color w:val="4472C4" w:themeColor="accent1"/>
+        </w:rPr>
+      </w:pPr>
+      <w:r>
+        <w:rPr>
+          <w:color w:val="4472C4" w:themeColor="accent1"/>
+        </w:rPr>
+        <w:t>constant</w:t>
+      </w:r>
+    </w:p>
+    <w:p>
+      <w:pPr>
+        <w:pStyle w:val="ListParagraph"/>
+        <w:numPr>
+          <w:ilvl w:val="2"/>
+          <w:numId w:val="1"/>
+        </w:numPr>
+        <w:bidi w:val="0"/>
+        <w:rPr>
+          <w:color w:val="C00000"/>
+        </w:rPr>
+      </w:pPr>
+      <w:proofErr w:type="spellStart"/>
+      <w:proofErr w:type="gramStart"/>
+      <w:r>
+        <w:rPr>
+          <w:color w:val="C00000"/>
+        </w:rPr>
+        <w:t>constant.dart</w:t>
+      </w:r>
+      <w:proofErr w:type="spellEnd"/>
+      <w:proofErr w:type="gramEnd"/>
+    </w:p>
+    <w:p>
+      <w:pPr>
+        <w:pStyle w:val="ListParagraph"/>
+        <w:numPr>
+          <w:ilvl w:val="1"/>
+          <w:numId w:val="1"/>
+        </w:numPr>
+        <w:bidi w:val="0"/>
+        <w:rPr>
+          <w:color w:val="4472C4" w:themeColor="accent1"/>
+        </w:rPr>
+      </w:pPr>
+      <w:r>
+        <w:rPr>
+          <w:color w:val="4472C4" w:themeColor="accent1"/>
+        </w:rPr>
+        <w:t>enumeration</w:t>
+      </w:r>
+    </w:p>
+    <w:p>
+      <w:pPr>
+        <w:pStyle w:val="ListParagraph"/>
+        <w:numPr>
+          <w:ilvl w:val="2"/>
+          <w:numId w:val="1"/>
+        </w:numPr>
+        <w:bidi w:val="0"/>
+        <w:rPr>
+          <w:color w:val="C00000"/>
+        </w:rPr>
+      </w:pPr>
+      <w:proofErr w:type="spellStart"/>
+      <w:proofErr w:type="gramStart"/>
+      <w:r>
+        <w:rPr>
+          <w:color w:val="C00000"/>
+        </w:rPr>
+        <w:t>enumeration</w:t>
+      </w:r>
+      <w:r>
+        <w:rPr>
+          <w:color w:val="C00000"/>
+        </w:rPr>
+        <w:t>.dart</w:t>
+      </w:r>
+      <w:proofErr w:type="spellEnd"/>
+      <w:proofErr w:type="gramEnd"/>
+    </w:p>
+    <w:p>
+      <w:pPr>
+        <w:pStyle w:val="ListParagraph"/>
+        <w:numPr>
+          <w:ilvl w:val="1"/>
+          <w:numId w:val="1"/>
+        </w:numPr>
+        <w:bidi w:val="0"/>
+        <w:rPr>
+          <w:color w:val="4472C4" w:themeColor="accent1"/>
+        </w:rPr>
+      </w:pPr>
+      <w:r>
+        <w:rPr>
+          <w:color w:val="4472C4" w:themeColor="accent1"/>
+        </w:rPr>
+        <w:t>resource</w:t>
+      </w:r>
+    </w:p>
+    <w:p>
+      <w:pPr>
+        <w:pStyle w:val="ListParagraph"/>
+        <w:numPr>
+          <w:ilvl w:val="2"/>
+          <w:numId w:val="1"/>
+        </w:numPr>
+        <w:bidi w:val="0"/>
+        <w:rPr>
+          <w:color w:val="C00000"/>
+        </w:rPr>
+      </w:pPr>
+      <w:proofErr w:type="spellStart"/>
+      <w:proofErr w:type="gramStart"/>
+      <w:r>
+        <w:rPr>
+          <w:color w:val="C00000"/>
+        </w:rPr>
+        <w:t>asset</w:t>
+      </w:r>
+      <w:r>
+        <w:rPr>
+          <w:color w:val="C00000"/>
+        </w:rPr>
+        <w:t>.dart</w:t>
+      </w:r>
+      <w:proofErr w:type="spellEnd"/>
+      <w:proofErr w:type="gramEnd"/>
+    </w:p>
+    <w:p>
+      <w:pPr>
+        <w:pStyle w:val="ListParagraph"/>
+        <w:numPr>
+          <w:ilvl w:val="2"/>
+          <w:numId w:val="1"/>
+        </w:numPr>
+        <w:bidi w:val="0"/>
+        <w:rPr>
+          <w:color w:val="C00000"/>
+        </w:rPr>
+      </w:pPr>
+      <w:proofErr w:type="spellStart"/>
+      <w:proofErr w:type="gramStart"/>
+      <w:r>
+        <w:rPr>
+          <w:color w:val="C00000"/>
+        </w:rPr>
+        <w:t>color</w:t>
+      </w:r>
+      <w:r>
+        <w:rPr>
+          <w:color w:val="C00000"/>
+        </w:rPr>
+        <w:t>.dart</w:t>
+      </w:r>
+      <w:proofErr w:type="spellEnd"/>
+      <w:proofErr w:type="gramEnd"/>
+    </w:p>
+    <w:p>
+      <w:pPr>
+        <w:pStyle w:val="ListParagraph"/>
+        <w:numPr>
+          <w:ilvl w:val="2"/>
+          <w:numId w:val="1"/>
+        </w:numPr>
+        <w:bidi w:val="0"/>
+        <w:rPr>
+          <w:color w:val="C00000"/>
+        </w:rPr>
+      </w:pPr>
+      <w:proofErr w:type="spellStart"/>
+      <w:proofErr w:type="gramStart"/>
+      <w:r>
+        <w:rPr>
+          <w:color w:val="C00000"/>
+        </w:rPr>
+        <w:t>duration</w:t>
+      </w:r>
+      <w:r>
+        <w:rPr>
+          <w:color w:val="C00000"/>
+        </w:rPr>
+        <w:t>.dart</w:t>
+      </w:r>
+      <w:proofErr w:type="spellEnd"/>
+      <w:proofErr w:type="gramEnd"/>
+    </w:p>
+    <w:p>
+      <w:pPr>
+        <w:pStyle w:val="ListParagraph"/>
+        <w:numPr>
+          <w:ilvl w:val="2"/>
+          <w:numId w:val="1"/>
+        </w:numPr>
+        <w:bidi w:val="0"/>
+        <w:rPr>
+          <w:color w:val="C00000"/>
+        </w:rPr>
+      </w:pPr>
+      <w:proofErr w:type="spellStart"/>
+      <w:proofErr w:type="gramStart"/>
+      <w:r>
+        <w:rPr>
+          <w:color w:val="C00000"/>
+        </w:rPr>
+        <w:t>radius</w:t>
+      </w:r>
+      <w:r>
+        <w:rPr>
+          <w:color w:val="C00000"/>
+        </w:rPr>
+        <w:t>.dart</w:t>
+      </w:r>
+      <w:proofErr w:type="spellEnd"/>
+      <w:proofErr w:type="gramEnd"/>
+    </w:p>
+    <w:p>
+      <w:pPr>
+        <w:pStyle w:val="ListParagraph"/>
+        <w:numPr>
+          <w:ilvl w:val="2"/>
+          <w:numId w:val="1"/>
+        </w:numPr>
+        <w:bidi w:val="0"/>
+        <w:rPr>
+          <w:color w:val="C00000"/>
+        </w:rPr>
+      </w:pPr>
+      <w:proofErr w:type="spellStart"/>
+      <w:proofErr w:type="gramStart"/>
+      <w:r>
+        <w:rPr>
+          <w:color w:val="C00000"/>
+        </w:rPr>
+        <w:t>size</w:t>
+      </w:r>
+      <w:r>
+        <w:rPr>
+          <w:color w:val="C00000"/>
+        </w:rPr>
+        <w:t>.dart</w:t>
+      </w:r>
+      <w:proofErr w:type="spellEnd"/>
+      <w:proofErr w:type="gramEnd"/>
+    </w:p>
+    <w:p>
+      <w:pPr>
+        <w:pStyle w:val="ListParagraph"/>
+        <w:numPr>
+          <w:ilvl w:val="2"/>
+          <w:numId w:val="1"/>
+        </w:numPr>
+        <w:bidi w:val="0"/>
+        <w:rPr>
+          <w:color w:val="C00000"/>
+        </w:rPr>
+      </w:pPr>
+      <w:proofErr w:type="spellStart"/>
+      <w:proofErr w:type="gramStart"/>
+      <w:r>
+        <w:rPr>
+          <w:color w:val="C00000"/>
+        </w:rPr>
+        <w:t>spacing</w:t>
+      </w:r>
+      <w:r>
+        <w:rPr>
+          <w:color w:val="C00000"/>
+        </w:rPr>
+        <w:t>.dart</w:t>
+      </w:r>
+      <w:proofErr w:type="spellEnd"/>
+      <w:proofErr w:type="gramEnd"/>
+    </w:p>
+    <w:p>
+      <w:pPr>
+        <w:pStyle w:val="ListParagraph"/>
+        <w:numPr>
+          <w:ilvl w:val="2"/>
+          <w:numId w:val="1"/>
+        </w:numPr>
+        <w:bidi w:val="0"/>
+        <w:rPr>
+          <w:color w:val="C00000"/>
+        </w:rPr>
+      </w:pPr>
+      <w:proofErr w:type="spellStart"/>
+      <w:r>
+        <w:rPr>
+          <w:color w:val="C00000"/>
+        </w:rPr>
+        <w:t>text_</w:t>
+      </w:r>
+      <w:proofErr w:type="gramStart"/>
+      <w:r>
+        <w:rPr>
+          <w:color w:val="C00000"/>
+        </w:rPr>
+        <w:t>style</w:t>
+      </w:r>
+      <w:r>
+        <w:rPr>
+          <w:color w:val="C00000"/>
+        </w:rPr>
+        <w:t>.dart</w:t>
+      </w:r>
+      <w:proofErr w:type="spellEnd"/>
+      <w:proofErr w:type="gramEnd"/>
+    </w:p>
+    <w:p>
+      <w:pPr>
+        <w:pStyle w:val="ListParagraph"/>
+        <w:numPr>
+          <w:ilvl w:val="2"/>
+          <w:numId w:val="1"/>
+        </w:numPr>
+        <w:bidi w:val="0"/>
+        <w:rPr>
+          <w:color w:val="C00000"/>
+        </w:rPr>
+      </w:pPr>
+      <w:proofErr w:type="spellStart"/>
+      <w:proofErr w:type="gramStart"/>
+      <w:r>
+        <w:rPr>
+          <w:color w:val="C00000"/>
+        </w:rPr>
+        <w:t>theme</w:t>
+      </w:r>
+      <w:r>
+        <w:rPr>
+          <w:color w:val="C00000"/>
+        </w:rPr>
+        <w:t>.dart</w:t>
+      </w:r>
+      <w:proofErr w:type="spellEnd"/>
+      <w:proofErr w:type="gramEnd"/>
+    </w:p>
+    <w:p>
+      <w:pPr>
+        <w:pStyle w:val="ListParagraph"/>
+        <w:numPr>
+          <w:ilvl w:val="1"/>
+          <w:numId w:val="1"/>
+        </w:numPr>
+        <w:bidi w:val="0"/>
+        <w:rPr>
+          <w:color w:val="4472C4" w:themeColor="accent1"/>
+        </w:rPr>
+      </w:pPr>
+      <w:r>
+        <w:rPr>
+          <w:color w:val="4472C4" w:themeColor="accent1"/>
+        </w:rPr>
+        <w:t>routing</w:t>
+      </w:r>
+    </w:p>
+    <w:p>
+      <w:pPr>
+        <w:pStyle w:val="ListParagraph"/>
+        <w:numPr>
+          <w:ilvl w:val="2"/>
+          <w:numId w:val="1"/>
+        </w:numPr>
+        <w:bidi w:val="0"/>
+        <w:rPr>
+          <w:color w:val="C00000"/>
+        </w:rPr>
+      </w:pPr>
+      <w:proofErr w:type="spellStart"/>
+      <w:proofErr w:type="gramStart"/>
+      <w:r>
+        <w:rPr>
+          <w:color w:val="C00000"/>
+        </w:rPr>
+        <w:t>page</w:t>
+      </w:r>
+      <w:r>
+        <w:rPr>
+          <w:color w:val="C00000"/>
+        </w:rPr>
+        <w:t>.dart</w:t>
+      </w:r>
+      <w:proofErr w:type="spellEnd"/>
+      <w:proofErr w:type="gramEnd"/>
+    </w:p>
+    <w:p>
+      <w:pPr>
+        <w:pStyle w:val="ListParagraph"/>
+        <w:numPr>
+          <w:ilvl w:val="2"/>
+          <w:numId w:val="1"/>
+        </w:numPr>
+        <w:bidi w:val="0"/>
+        <w:rPr>
+          <w:color w:val="C00000"/>
+        </w:rPr>
+      </w:pPr>
+      <w:proofErr w:type="spellStart"/>
+      <w:proofErr w:type="gramStart"/>
+      <w:r>
+        <w:rPr>
+          <w:color w:val="C00000"/>
+        </w:rPr>
+        <w:t>route</w:t>
+      </w:r>
+      <w:r>
+        <w:rPr>
+          <w:color w:val="C00000"/>
+        </w:rPr>
+        <w:t>.dart</w:t>
+      </w:r>
+      <w:proofErr w:type="spellEnd"/>
+      <w:proofErr w:type="gramEnd"/>
+    </w:p>
+    <w:p>
+      <w:pPr>
+        <w:bidi w:val="0"/>
+      </w:pPr>
+      <w:r>
+        <w:br w:type="page"/>
+      </w:r>
+    </w:p>
+    <w:p>
+      <w:pPr>
+        <w:pStyle w:val="ListParagraph"/>
+        <w:numPr>
+          <w:ilvl w:val="0"/>
+          <w:numId w:val="1"/>
+        </w:numPr>
+        <w:bidi w:val="0"/>
+      </w:pPr>
+      <w:r>
+        <w:lastRenderedPageBreak/>
+        <w:t>core</w:t>
+      </w:r>
+    </w:p>
+    <w:p>
+      <w:pPr>
+        <w:pStyle w:val="ListParagraph"/>
+        <w:numPr>
+          <w:ilvl w:val="1"/>
+          <w:numId w:val="1"/>
+        </w:numPr>
+        <w:bidi w:val="0"/>
+        <w:rPr>
+          <w:color w:val="4472C4" w:themeColor="accent1"/>
+        </w:rPr>
+      </w:pPr>
+      <w:r>
+        <w:rPr>
+          <w:color w:val="4472C4" w:themeColor="accent1"/>
+        </w:rPr>
+        <w:t>util</w:t>
+      </w:r>
+    </w:p>
+    <w:p>
+      <w:pPr>
+        <w:pStyle w:val="ListParagraph"/>
+        <w:numPr>
+          <w:ilvl w:val="2"/>
+          <w:numId w:val="1"/>
+        </w:numPr>
+        <w:bidi w:val="0"/>
+        <w:rPr>
+          <w:color w:val="C00000"/>
+        </w:rPr>
+      </w:pPr>
+      <w:proofErr w:type="spellStart"/>
+      <w:proofErr w:type="gramStart"/>
+      <w:r>
+        <w:rPr>
+          <w:color w:val="C00000"/>
+        </w:rPr>
+        <w:t>connection</w:t>
+      </w:r>
+      <w:r>
+        <w:rPr>
+          <w:color w:val="C00000"/>
+        </w:rPr>
+        <w:t>.dart</w:t>
+      </w:r>
+      <w:proofErr w:type="spellEnd"/>
+      <w:proofErr w:type="gramEnd"/>
+    </w:p>
+    <w:p>
+      <w:pPr>
+        <w:pStyle w:val="ListParagraph"/>
+        <w:numPr>
+          <w:ilvl w:val="2"/>
+          <w:numId w:val="1"/>
+        </w:numPr>
+        <w:bidi w:val="0"/>
+        <w:rPr>
+          <w:color w:val="C00000"/>
+        </w:rPr>
+      </w:pPr>
+      <w:proofErr w:type="spellStart"/>
+      <w:proofErr w:type="gramStart"/>
+      <w:r>
+        <w:rPr>
+          <w:color w:val="C00000"/>
+        </w:rPr>
+        <w:t>integer</w:t>
+      </w:r>
+      <w:r>
+        <w:rPr>
+          <w:color w:val="C00000"/>
+        </w:rPr>
+        <w:t>.dart</w:t>
+      </w:r>
+      <w:proofErr w:type="spellEnd"/>
+      <w:proofErr w:type="gramEnd"/>
+    </w:p>
+    <w:p>
+      <w:pPr>
+        <w:pStyle w:val="ListParagraph"/>
+        <w:numPr>
+          <w:ilvl w:val="2"/>
+          <w:numId w:val="1"/>
+        </w:numPr>
+        <w:bidi w:val="0"/>
+        <w:rPr>
+          <w:color w:val="C00000"/>
+        </w:rPr>
+      </w:pPr>
+      <w:proofErr w:type="spellStart"/>
+      <w:proofErr w:type="gramStart"/>
+      <w:r>
+        <w:rPr>
+          <w:color w:val="C00000"/>
+        </w:rPr>
+        <w:t>lang</w:t>
+      </w:r>
+      <w:r>
+        <w:rPr>
+          <w:color w:val="C00000"/>
+        </w:rPr>
+        <w:t>.dart</w:t>
+      </w:r>
+      <w:proofErr w:type="spellEnd"/>
+      <w:proofErr w:type="gramEnd"/>
+    </w:p>
+    <w:p>
+      <w:pPr>
+        <w:pStyle w:val="ListParagraph"/>
+        <w:numPr>
+          <w:ilvl w:val="2"/>
+          <w:numId w:val="1"/>
+        </w:numPr>
+        <w:bidi w:val="0"/>
+        <w:rPr>
+          <w:color w:val="C00000"/>
+        </w:rPr>
+      </w:pPr>
+      <w:proofErr w:type="spellStart"/>
+      <w:proofErr w:type="gramStart"/>
+      <w:r>
+        <w:rPr>
+          <w:color w:val="C00000"/>
+        </w:rPr>
+        <w:t>log</w:t>
+      </w:r>
+      <w:r>
+        <w:rPr>
+          <w:color w:val="C00000"/>
+        </w:rPr>
+        <w:t>.dart</w:t>
+      </w:r>
+      <w:proofErr w:type="spellEnd"/>
+      <w:proofErr w:type="gramEnd"/>
+    </w:p>
+    <w:p>
+      <w:pPr>
+        <w:pStyle w:val="ListParagraph"/>
+        <w:numPr>
+          <w:ilvl w:val="2"/>
+          <w:numId w:val="1"/>
+        </w:numPr>
+        <w:bidi w:val="0"/>
+        <w:rPr>
+          <w:color w:val="C00000"/>
+        </w:rPr>
+      </w:pPr>
+      <w:proofErr w:type="spellStart"/>
+      <w:r>
+        <w:rPr>
+          <w:color w:val="C00000"/>
+        </w:rPr>
+        <w:t>theme_color_</w:t>
+      </w:r>
+      <w:proofErr w:type="gramStart"/>
+      <w:r>
+        <w:rPr>
+          <w:color w:val="C00000"/>
+        </w:rPr>
+        <w:t>handler</w:t>
+      </w:r>
+      <w:r>
+        <w:rPr>
+          <w:color w:val="C00000"/>
+        </w:rPr>
+        <w:t>.dart</w:t>
+      </w:r>
+      <w:proofErr w:type="spellEnd"/>
+      <w:proofErr w:type="gramEnd"/>
+    </w:p>
+    <w:p>
+      <w:pPr>
+        <w:pStyle w:val="ListParagraph"/>
+        <w:numPr>
+          <w:ilvl w:val="2"/>
+          <w:numId w:val="1"/>
+        </w:numPr>
+        <w:bidi w:val="0"/>
+        <w:rPr>
+          <w:color w:val="C00000"/>
+        </w:rPr>
+      </w:pPr>
+      <w:proofErr w:type="spellStart"/>
+      <w:proofErr w:type="gramStart"/>
+      <w:r>
+        <w:rPr>
+          <w:color w:val="C00000"/>
+        </w:rPr>
+        <w:t>validation</w:t>
+      </w:r>
+      <w:r>
+        <w:rPr>
+          <w:color w:val="C00000"/>
+        </w:rPr>
+        <w:t>.dart</w:t>
+      </w:r>
+      <w:proofErr w:type="spellEnd"/>
+      <w:proofErr w:type="gramEnd"/>
+    </w:p>
+    <w:p>
+      <w:pPr>
+        <w:pStyle w:val="ListParagraph"/>
+        <w:numPr>
+          <w:ilvl w:val="1"/>
+          <w:numId w:val="1"/>
+        </w:numPr>
+        <w:bidi w:val="0"/>
+        <w:rPr>
+          <w:color w:val="4472C4" w:themeColor="accent1"/>
+        </w:rPr>
+      </w:pPr>
+      <w:r>
+        <w:rPr>
+          <w:color w:val="4472C4" w:themeColor="accent1"/>
+        </w:rPr>
+        <w:t>widget</w:t>
+      </w:r>
+    </w:p>
+    <w:p>
+      <w:pPr>
+        <w:pStyle w:val="ListParagraph"/>
+        <w:numPr>
+          <w:ilvl w:val="2"/>
+          <w:numId w:val="1"/>
+        </w:numPr>
+        <w:bidi w:val="0"/>
+        <w:rPr>
+          <w:color w:val="C00000"/>
+        </w:rPr>
+      </w:pPr>
+      <w:proofErr w:type="spellStart"/>
+      <w:proofErr w:type="gramStart"/>
+      <w:r>
+        <w:rPr>
+          <w:color w:val="C00000"/>
+        </w:rPr>
+        <w:t>appbar</w:t>
+      </w:r>
+      <w:r>
+        <w:rPr>
+          <w:color w:val="C00000"/>
+        </w:rPr>
+        <w:t>.dart</w:t>
+      </w:r>
+      <w:proofErr w:type="spellEnd"/>
+      <w:proofErr w:type="gramEnd"/>
+    </w:p>
+    <w:p>
+      <w:pPr>
+        <w:pStyle w:val="ListParagraph"/>
+        <w:numPr>
+          <w:ilvl w:val="2"/>
+          <w:numId w:val="1"/>
+        </w:numPr>
+        <w:bidi w:val="0"/>
+        <w:rPr>
+          <w:color w:val="C00000"/>
+        </w:rPr>
+      </w:pPr>
+      <w:proofErr w:type="spellStart"/>
+      <w:r>
+        <w:rPr>
+          <w:color w:val="C00000"/>
+        </w:rPr>
+        <w:t>bottom_</w:t>
+      </w:r>
+      <w:proofErr w:type="gramStart"/>
+      <w:r>
+        <w:rPr>
+          <w:color w:val="C00000"/>
+        </w:rPr>
+        <w:t>sheet</w:t>
+      </w:r>
+      <w:r>
+        <w:rPr>
+          <w:color w:val="C00000"/>
+        </w:rPr>
+        <w:t>.dart</w:t>
+      </w:r>
+      <w:proofErr w:type="spellEnd"/>
+      <w:proofErr w:type="gramEnd"/>
+    </w:p>
+    <w:p>
+      <w:pPr>
+        <w:pStyle w:val="ListParagraph"/>
+        <w:numPr>
+          <w:ilvl w:val="2"/>
+          <w:numId w:val="1"/>
+        </w:numPr>
+        <w:bidi w:val="0"/>
+        <w:rPr>
+          <w:color w:val="C00000"/>
+        </w:rPr>
+      </w:pPr>
+      <w:proofErr w:type="spellStart"/>
+      <w:proofErr w:type="gramStart"/>
+      <w:r>
+        <w:rPr>
+          <w:color w:val="C00000"/>
+        </w:rPr>
+        <w:t>divider</w:t>
+      </w:r>
+      <w:r>
+        <w:rPr>
+          <w:color w:val="C00000"/>
+        </w:rPr>
+        <w:t>.dart</w:t>
+      </w:r>
+      <w:proofErr w:type="spellEnd"/>
+      <w:proofErr w:type="gramEnd"/>
+    </w:p>
+    <w:p>
+      <w:pPr>
+        <w:pStyle w:val="ListParagraph"/>
+        <w:numPr>
+          <w:ilvl w:val="2"/>
+          <w:numId w:val="1"/>
+        </w:numPr>
+        <w:bidi w:val="0"/>
+        <w:rPr>
+          <w:color w:val="C00000"/>
+        </w:rPr>
+      </w:pPr>
+      <w:proofErr w:type="spellStart"/>
+      <w:r>
+        <w:rPr>
+          <w:color w:val="C00000"/>
+        </w:rPr>
+        <w:t>elevated_</w:t>
+      </w:r>
+      <w:proofErr w:type="gramStart"/>
+      <w:r>
+        <w:rPr>
+          <w:color w:val="C00000"/>
+        </w:rPr>
+        <w:t>action</w:t>
+      </w:r>
+      <w:r>
+        <w:rPr>
+          <w:color w:val="C00000"/>
+        </w:rPr>
+        <w:t>.dart</w:t>
+      </w:r>
+      <w:proofErr w:type="spellEnd"/>
+      <w:proofErr w:type="gramEnd"/>
+    </w:p>
+    <w:p>
+      <w:pPr>
+        <w:pStyle w:val="ListParagraph"/>
+        <w:numPr>
+          <w:ilvl w:val="2"/>
+          <w:numId w:val="1"/>
+        </w:numPr>
+        <w:bidi w:val="0"/>
+        <w:rPr>
+          <w:color w:val="C00000"/>
+        </w:rPr>
+      </w:pPr>
+      <w:proofErr w:type="spellStart"/>
+      <w:proofErr w:type="gramStart"/>
+      <w:r>
+        <w:rPr>
+          <w:color w:val="C00000"/>
+        </w:rPr>
+        <w:t>snackbar</w:t>
+      </w:r>
+      <w:r>
+        <w:rPr>
+          <w:color w:val="C00000"/>
+        </w:rPr>
+        <w:t>.dart</w:t>
+      </w:r>
+      <w:proofErr w:type="spellEnd"/>
+      <w:proofErr w:type="gramEnd"/>
+    </w:p>
+    <w:p>
+      <w:pPr>
+        <w:pStyle w:val="ListParagraph"/>
+        <w:numPr>
+          <w:ilvl w:val="2"/>
+          <w:numId w:val="1"/>
+        </w:numPr>
+        <w:bidi w:val="0"/>
+        <w:rPr>
+          <w:color w:val="C00000"/>
+        </w:rPr>
+      </w:pPr>
+      <w:proofErr w:type="spellStart"/>
+      <w:r>
+        <w:rPr>
+          <w:color w:val="C00000"/>
+        </w:rPr>
+        <w:t>text_form_</w:t>
+      </w:r>
+      <w:proofErr w:type="gramStart"/>
+      <w:r>
+        <w:rPr>
+          <w:color w:val="C00000"/>
+        </w:rPr>
+        <w:t>field</w:t>
+      </w:r>
+      <w:r>
+        <w:rPr>
+          <w:color w:val="C00000"/>
+        </w:rPr>
+        <w:t>.dart</w:t>
+      </w:r>
+      <w:proofErr w:type="spellEnd"/>
+      <w:proofErr w:type="gramEnd"/>
+    </w:p>
+    <w:p>
+      <w:pPr>
+        <w:bidi w:val="0"/>
+      </w:pPr>
+      <w:r>
+        <w:br w:type="page"/>
+      </w:r>
+    </w:p>
+    <w:p>
+      <w:pPr>
+        <w:pStyle w:val="ListParagraph"/>
+        <w:numPr>
+          <w:ilvl w:val="0"/>
+          <w:numId w:val="1"/>
+        </w:numPr>
+        <w:bidi w:val="0"/>
+      </w:pPr>
+      <w:r>
+        <w:lastRenderedPageBreak/>
+        <w:t>feature</w:t>
+      </w:r>
+    </w:p>
+    <w:p>
+      <w:pPr>
+        <w:pStyle w:val="ListParagraph"/>
+        <w:numPr>
+          <w:ilvl w:val="1"/>
+          <w:numId w:val="1"/>
+        </w:numPr>
+        <w:bidi w:val="0"/>
+        <w:rPr>
+          <w:color w:val="4472C4" w:themeColor="accent1"/>
+        </w:rPr>
+      </w:pPr>
+      <w:r>
+        <w:rPr>
+          <w:color w:val="4472C4" w:themeColor="accent1"/>
+        </w:rPr>
+        <w:t>other</w:t>
+      </w:r>
+    </w:p>
+    <w:p>
+      <w:pPr>
+        <w:pStyle w:val="ListParagraph"/>
+        <w:numPr>
+          <w:ilvl w:val="2"/>
+          <w:numId w:val="1"/>
+        </w:numPr>
+        <w:bidi w:val="0"/>
+        <w:rPr>
+          <w:color w:val="70AD47" w:themeColor="accent6"/>
+        </w:rPr>
+      </w:pPr>
+      <w:r>
+        <w:rPr>
+          <w:color w:val="70AD47" w:themeColor="accent6"/>
+        </w:rPr>
+        <w:t>data</w:t>
+      </w:r>
+    </w:p>
+    <w:p>
+      <w:pPr>
+        <w:pStyle w:val="ListParagraph"/>
+        <w:numPr>
+          <w:ilvl w:val="3"/>
+          <w:numId w:val="1"/>
+        </w:numPr>
+        <w:bidi w:val="0"/>
+        <w:rPr>
+          <w:color w:val="7030A0"/>
+        </w:rPr>
+      </w:pPr>
+      <w:r>
+        <w:rPr>
+          <w:color w:val="7030A0"/>
+        </w:rPr>
+        <w:t>model</w:t>
+      </w:r>
+    </w:p>
+    <w:p>
+      <w:pPr>
+        <w:pStyle w:val="ListParagraph"/>
+        <w:numPr>
+          <w:ilvl w:val="4"/>
+          <w:numId w:val="1"/>
+        </w:numPr>
+        <w:bidi w:val="0"/>
+        <w:rPr>
+          <w:color w:val="C00000"/>
+        </w:rPr>
+      </w:pPr>
+      <w:proofErr w:type="spellStart"/>
+      <w:r>
+        <w:rPr>
+          <w:color w:val="C00000"/>
+        </w:rPr>
+        <w:t>theme_</w:t>
+      </w:r>
+      <w:proofErr w:type="gramStart"/>
+      <w:r>
+        <w:rPr>
+          <w:color w:val="C00000"/>
+        </w:rPr>
+        <w:t>model</w:t>
+      </w:r>
+      <w:r>
+        <w:rPr>
+          <w:color w:val="C00000"/>
+        </w:rPr>
+        <w:t>.dart</w:t>
+      </w:r>
+      <w:proofErr w:type="spellEnd"/>
+      <w:proofErr w:type="gramEnd"/>
+    </w:p>
+    <w:p>
+      <w:pPr>
+        <w:pStyle w:val="ListParagraph"/>
+        <w:numPr>
+          <w:ilvl w:val="2"/>
+          <w:numId w:val="1"/>
+        </w:numPr>
+        <w:bidi w:val="0"/>
+        <w:rPr>
+          <w:color w:val="70AD47" w:themeColor="accent6"/>
+        </w:rPr>
+      </w:pPr>
+      <w:r>
+        <w:rPr>
+          <w:color w:val="70AD47" w:themeColor="accent6"/>
+        </w:rPr>
+        <w:t>presentation</w:t>
+      </w:r>
+    </w:p>
+    <w:p>
+      <w:pPr>
+        <w:pStyle w:val="ListParagraph"/>
+        <w:numPr>
+          <w:ilvl w:val="3"/>
+          <w:numId w:val="1"/>
+        </w:numPr>
+        <w:bidi w:val="0"/>
+        <w:rPr>
+          <w:color w:val="7030A0"/>
+        </w:rPr>
+      </w:pPr>
+      <w:r>
+        <w:rPr>
+          <w:color w:val="7030A0"/>
+        </w:rPr>
+        <w:t>bloc</w:t>
+      </w:r>
+    </w:p>
+    <w:p>
+      <w:pPr>
+        <w:pStyle w:val="ListParagraph"/>
+        <w:numPr>
+          <w:ilvl w:val="4"/>
+          <w:numId w:val="1"/>
+        </w:numPr>
+        <w:bidi w:val="0"/>
+        <w:rPr>
+          <w:color w:val="C00000"/>
+        </w:rPr>
+      </w:pPr>
+      <w:proofErr w:type="spellStart"/>
+      <w:r>
+        <w:rPr>
+          <w:color w:val="C00000"/>
+        </w:rPr>
+        <w:t>theme_</w:t>
+      </w:r>
+      <w:proofErr w:type="gramStart"/>
+      <w:r>
+        <w:rPr>
+          <w:color w:val="C00000"/>
+        </w:rPr>
+        <w:t>cubit</w:t>
+      </w:r>
+      <w:r>
+        <w:rPr>
+          <w:color w:val="C00000"/>
+        </w:rPr>
+        <w:t>.dart</w:t>
+      </w:r>
+      <w:proofErr w:type="spellEnd"/>
+      <w:proofErr w:type="gramEnd"/>
+    </w:p>
+    <w:p>
+      <w:pPr>
+        <w:pStyle w:val="ListParagraph"/>
+        <w:numPr>
+          <w:ilvl w:val="3"/>
+          <w:numId w:val="1"/>
+        </w:numPr>
+        <w:bidi w:val="0"/>
+        <w:rPr>
+          <w:color w:val="7030A0"/>
+        </w:rPr>
+      </w:pPr>
+      <w:r>
+        <w:rPr>
+          <w:color w:val="7030A0"/>
+        </w:rPr>
+        <w:t>view</w:t>
+      </w:r>
+    </w:p>
+    <w:p>
+      <w:pPr>
+        <w:pStyle w:val="ListParagraph"/>
+        <w:numPr>
+          <w:ilvl w:val="4"/>
+          <w:numId w:val="1"/>
+        </w:numPr>
+        <w:bidi w:val="0"/>
+        <w:rPr>
+          <w:color w:val="C00000"/>
+        </w:rPr>
+      </w:pPr>
+      <w:proofErr w:type="spellStart"/>
+      <w:r>
+        <w:rPr>
+          <w:color w:val="C00000"/>
+        </w:rPr>
+        <w:t>theme_</w:t>
+      </w:r>
+      <w:proofErr w:type="gramStart"/>
+      <w:r>
+        <w:rPr>
+          <w:color w:val="C00000"/>
+        </w:rPr>
+        <w:t>view</w:t>
+      </w:r>
+      <w:r>
+        <w:rPr>
+          <w:color w:val="C00000"/>
+        </w:rPr>
+        <w:t>.dart</w:t>
+      </w:r>
+      <w:proofErr w:type="spellEnd"/>
+      <w:proofErr w:type="gramEnd"/>
+    </w:p>
+    <w:p>
+      <w:pPr>
+        <w:pStyle w:val="ListParagraph"/>
+        <w:numPr>
+          <w:ilvl w:val="3"/>
+          <w:numId w:val="1"/>
+        </w:numPr>
+        <w:bidi w:val="0"/>
+        <w:rPr>
+          <w:color w:val="7030A0"/>
+        </w:rPr>
+      </w:pPr>
+      <w:r>
+        <w:rPr>
+          <w:color w:val="7030A0"/>
+        </w:rPr>
+        <w:t>widget</w:t>
+      </w:r>
+    </w:p>
+    <w:p>
+      <w:pPr>
+        <w:pStyle w:val="ListParagraph"/>
+        <w:numPr>
+          <w:ilvl w:val="4"/>
+          <w:numId w:val="1"/>
+        </w:numPr>
+        <w:bidi w:val="0"/>
+        <w:rPr>
+          <w:color w:val="C00000"/>
+        </w:rPr>
+      </w:pPr>
+      <w:proofErr w:type="spellStart"/>
+      <w:r>
+        <w:rPr>
+          <w:color w:val="C00000"/>
+        </w:rPr>
+        <w:t>theme_</w:t>
+      </w:r>
+      <w:proofErr w:type="gramStart"/>
+      <w:r>
+        <w:rPr>
+          <w:color w:val="C00000"/>
+        </w:rPr>
+        <w:t>item</w:t>
+      </w:r>
+      <w:r>
+        <w:rPr>
+          <w:color w:val="C00000"/>
+        </w:rPr>
+        <w:t>.dart</w:t>
+      </w:r>
+      <w:proofErr w:type="spellEnd"/>
+      <w:proofErr w:type="gramEnd"/>
+    </w:p>
+    <w:p>
+      <w:pPr>
+        <w:pStyle w:val="ListParagraph"/>
+        <w:numPr>
+          <w:ilvl w:val="1"/>
+          <w:numId w:val="1"/>
+        </w:numPr>
+        <w:bidi w:val="0"/>
+        <w:rPr>
+          <w:color w:val="4472C4" w:themeColor="accent1"/>
+        </w:rPr>
+      </w:pPr>
+      <w:r>
+        <w:rPr>
+          <w:color w:val="4472C4" w:themeColor="accent1"/>
+        </w:rPr>
+        <w:t>result</w:t>
+      </w:r>
+    </w:p>
+    <w:p>
+      <w:pPr>
+        <w:pStyle w:val="ListParagraph"/>
+        <w:numPr>
+          <w:ilvl w:val="2"/>
+          <w:numId w:val="1"/>
+        </w:numPr>
+        <w:bidi w:val="0"/>
+        <w:rPr>
+          <w:color w:val="70AD47" w:themeColor="accent6"/>
+        </w:rPr>
+      </w:pPr>
+      <w:r>
+        <w:rPr>
+          <w:color w:val="70AD47" w:themeColor="accent6"/>
+        </w:rPr>
+        <w:t>data</w:t>
+      </w:r>
+    </w:p>
+    <w:p>
+      <w:pPr>
+        <w:pStyle w:val="ListParagraph"/>
+        <w:numPr>
+          <w:ilvl w:val="3"/>
+          <w:numId w:val="1"/>
+        </w:numPr>
+        <w:bidi w:val="0"/>
+        <w:rPr>
+          <w:color w:val="7030A0"/>
+        </w:rPr>
+      </w:pPr>
+      <w:r>
+        <w:rPr>
+          <w:color w:val="7030A0"/>
+        </w:rPr>
+        <w:t>model</w:t>
+      </w:r>
+    </w:p>
+    <w:p>
+      <w:pPr>
+        <w:pStyle w:val="ListParagraph"/>
+        <w:numPr>
+          <w:ilvl w:val="2"/>
+          <w:numId w:val="1"/>
+        </w:numPr>
+        <w:bidi w:val="0"/>
+        <w:rPr>
+          <w:color w:val="70AD47" w:themeColor="accent6"/>
+        </w:rPr>
+      </w:pPr>
+      <w:r>
+        <w:rPr>
+          <w:color w:val="70AD47" w:themeColor="accent6"/>
+        </w:rPr>
+        <w:t>presentation</w:t>
+      </w:r>
+    </w:p>
+    <w:p>
+      <w:pPr>
+        <w:pStyle w:val="ListParagraph"/>
+        <w:numPr>
+          <w:ilvl w:val="3"/>
+          <w:numId w:val="1"/>
+        </w:numPr>
+        <w:bidi w:val="0"/>
+        <w:rPr>
+          <w:color w:val="7030A0"/>
+        </w:rPr>
+      </w:pPr>
+      <w:r>
+        <w:rPr>
+          <w:color w:val="7030A0"/>
+        </w:rPr>
+        <w:t>bloc</w:t>
+      </w:r>
+    </w:p>
+    <w:p>
+      <w:pPr>
+        <w:pStyle w:val="ListParagraph"/>
+        <w:numPr>
+          <w:ilvl w:val="3"/>
+          <w:numId w:val="1"/>
+        </w:numPr>
+        <w:bidi w:val="0"/>
+        <w:rPr>
+          <w:color w:val="7030A0"/>
+        </w:rPr>
+      </w:pPr>
+      <w:r>
+        <w:rPr>
+          <w:color w:val="7030A0"/>
+        </w:rPr>
+        <w:t>view</w:t>
+      </w:r>
+    </w:p>
+    <w:p>
+      <w:pPr>
+        <w:pStyle w:val="ListParagraph"/>
+        <w:numPr>
+          <w:ilvl w:val="3"/>
+          <w:numId w:val="1"/>
+        </w:numPr>
+        <w:bidi w:val="0"/>
+        <w:rPr>
+          <w:color w:val="7030A0"/>
+        </w:rPr>
+      </w:pPr>
+      <w:r>
+        <w:rPr>
+          <w:color w:val="7030A0"/>
+        </w:rPr>
+        <w:t>widget</w:t>
+      </w:r>
+    </w:p>
+    <w:p>
+      <w:pPr>
+        <w:pStyle w:val="ListParagraph"/>
+        <w:numPr>
+          <w:ilvl w:val="1"/>
+          <w:numId w:val="1"/>
+        </w:numPr>
+        <w:bidi w:val="0"/>
+        <w:rPr>
+          <w:color w:val="4472C4" w:themeColor="accent1"/>
+        </w:rPr>
+      </w:pPr>
+      <w:r>
+        <w:rPr>
+          <w:color w:val="4472C4" w:themeColor="accent1"/>
+        </w:rPr>
+        <w:t>home</w:t>
+      </w:r>
+    </w:p>
+    <w:p>
+      <w:pPr>
+        <w:pStyle w:val="ListParagraph"/>
+        <w:numPr>
+          <w:ilvl w:val="2"/>
+          <w:numId w:val="1"/>
+        </w:numPr>
+        <w:bidi w:val="0"/>
+        <w:rPr>
+          <w:color w:val="70AD47" w:themeColor="accent6"/>
+        </w:rPr>
+      </w:pPr>
+      <w:r>
+        <w:rPr>
+          <w:color w:val="70AD47" w:themeColor="accent6"/>
+        </w:rPr>
+        <w:t>data</w:t>
+      </w:r>
+    </w:p>
+    <w:p>
+      <w:pPr>
+        <w:pStyle w:val="ListParagraph"/>
+        <w:numPr>
+          <w:ilvl w:val="3"/>
+          <w:numId w:val="1"/>
+        </w:numPr>
+        <w:bidi w:val="0"/>
+        <w:rPr>
+          <w:color w:val="7030A0"/>
+        </w:rPr>
+      </w:pPr>
+      <w:r>
+        <w:rPr>
+          <w:color w:val="7030A0"/>
+        </w:rPr>
+        <w:t>model</w:t>
+      </w:r>
+    </w:p>
+    <w:p>
+      <w:pPr>
+        <w:pStyle w:val="ListParagraph"/>
+        <w:numPr>
+          <w:ilvl w:val="2"/>
+          <w:numId w:val="1"/>
+        </w:numPr>
+        <w:bidi w:val="0"/>
+        <w:rPr>
+          <w:color w:val="70AD47" w:themeColor="accent6"/>
+        </w:rPr>
+      </w:pPr>
+      <w:r>
+        <w:rPr>
+          <w:color w:val="70AD47" w:themeColor="accent6"/>
+        </w:rPr>
+        <w:t>presentation</w:t>
+      </w:r>
+    </w:p>
+    <w:p>
+      <w:pPr>
+        <w:pStyle w:val="ListParagraph"/>
+        <w:numPr>
+          <w:ilvl w:val="3"/>
+          <w:numId w:val="1"/>
+        </w:numPr>
+        <w:bidi w:val="0"/>
+        <w:rPr>
+          <w:color w:val="7030A0"/>
+        </w:rPr>
+      </w:pPr>
+      <w:r>
+        <w:rPr>
+          <w:color w:val="7030A0"/>
+        </w:rPr>
+        <w:t>bloc</w:t>
+      </w:r>
+    </w:p>
+    <w:p>
+      <w:pPr>
+        <w:pStyle w:val="ListParagraph"/>
+        <w:numPr>
+          <w:ilvl w:val="3"/>
+          <w:numId w:val="1"/>
+        </w:numPr>
+        <w:bidi w:val="0"/>
+        <w:rPr>
+          <w:color w:val="7030A0"/>
+        </w:rPr>
+      </w:pPr>
+      <w:r>
+        <w:rPr>
+          <w:color w:val="7030A0"/>
+        </w:rPr>
+        <w:t>view</w:t>
+      </w:r>
+    </w:p>
+    <w:p>
+      <w:pPr>
+        <w:pStyle w:val="ListParagraph"/>
+        <w:numPr>
+          <w:ilvl w:val="3"/>
+          <w:numId w:val="1"/>
+        </w:numPr>
+        <w:bidi w:val="0"/>
+        <w:rPr>
+          <w:color w:val="7030A0"/>
+        </w:rPr>
+      </w:pPr>
+      <w:r>
+        <w:rPr>
+          <w:color w:val="7030A0"/>
+        </w:rPr>
+        <w:t>widget</w:t>
+      </w:r>
+    </w:p>
+    <w:p>
+      <w:pPr>
+        <w:pStyle w:val="ListParagraph"/>
+        <w:numPr>
+          <w:ilvl w:val="1"/>
+          <w:numId w:val="1"/>
+        </w:numPr>
+        <w:bidi w:val="0"/>
+        <w:rPr>
+          <w:color w:val="4472C4" w:themeColor="accent1"/>
+        </w:rPr>
+      </w:pPr>
+      <w:r>
+        <w:rPr>
+          <w:color w:val="4472C4" w:themeColor="accent1"/>
+        </w:rPr>
+        <w:t>payroll</w:t>
+      </w:r>
+    </w:p>
+    <w:p>
+      <w:pPr>
+        <w:pStyle w:val="ListParagraph"/>
+        <w:numPr>
+          <w:ilvl w:val="2"/>
+          <w:numId w:val="1"/>
+        </w:numPr>
+        <w:bidi w:val="0"/>
+        <w:rPr>
+          <w:color w:val="70AD47" w:themeColor="accent6"/>
+        </w:rPr>
+      </w:pPr>
+      <w:r>
+        <w:rPr>
+          <w:color w:val="70AD47" w:themeColor="accent6"/>
+        </w:rPr>
+        <w:t>data</w:t>
+      </w:r>
+    </w:p>
+    <w:p>
+      <w:pPr>
+        <w:pStyle w:val="ListParagraph"/>
+        <w:numPr>
+          <w:ilvl w:val="3"/>
+          <w:numId w:val="1"/>
+        </w:numPr>
+        <w:bidi w:val="0"/>
+        <w:rPr>
+          <w:color w:val="7030A0"/>
+        </w:rPr>
+      </w:pPr>
+      <w:r>
+        <w:rPr>
+          <w:color w:val="7030A0"/>
+        </w:rPr>
+        <w:t>model</w:t>
+      </w:r>
+    </w:p>
+    <w:p>
+      <w:pPr>
+        <w:pStyle w:val="ListParagraph"/>
+        <w:numPr>
+          <w:ilvl w:val="2"/>
+          <w:numId w:val="1"/>
+        </w:numPr>
+        <w:bidi w:val="0"/>
+        <w:rPr>
+          <w:color w:val="70AD47" w:themeColor="accent6"/>
+        </w:rPr>
+      </w:pPr>
+      <w:r>
+        <w:rPr>
+          <w:color w:val="70AD47" w:themeColor="accent6"/>
+        </w:rPr>
+        <w:t>presentation</w:t>
+      </w:r>
+    </w:p>
+    <w:p>
+      <w:pPr>
+        <w:pStyle w:val="ListParagraph"/>
+        <w:numPr>
+          <w:ilvl w:val="3"/>
+          <w:numId w:val="1"/>
+        </w:numPr>
+        <w:bidi w:val="0"/>
+        <w:rPr>
+          <w:color w:val="7030A0"/>
+        </w:rPr>
+      </w:pPr>
+      <w:r>
+        <w:rPr>
+          <w:color w:val="7030A0"/>
+        </w:rPr>
+        <w:t>bloc</w:t>
+      </w:r>
+    </w:p>
+    <w:p>
+      <w:pPr>
+        <w:pStyle w:val="ListParagraph"/>
+        <w:numPr>
+          <w:ilvl w:val="3"/>
+          <w:numId w:val="1"/>
+        </w:numPr>
+        <w:bidi w:val="0"/>
+        <w:rPr>
+          <w:color w:val="7030A0"/>
+        </w:rPr>
+      </w:pPr>
+      <w:r>
+        <w:rPr>
+          <w:color w:val="7030A0"/>
+        </w:rPr>
+        <w:t>view</w:t>
+      </w:r>
+    </w:p>
+    <w:p>
+      <w:pPr>
+        <w:pStyle w:val="ListParagraph"/>
+        <w:numPr>
+          <w:ilvl w:val="3"/>
+          <w:numId w:val="1"/>
+        </w:numPr>
+        <w:bidi w:val="0"/>
+        <w:rPr>
+          <w:color w:val="7030A0"/>
+        </w:rPr>
+      </w:pPr>
+      <w:r>
+        <w:rPr>
+          <w:color w:val="7030A0"/>
+        </w:rPr>
+        <w:t>widget</w:t>
       </w:r>
     </w:p>
     <w:sectPr>
       <w:pgSz w:w="11906" w:h="16838"/>
-      <w:pgMar w:top="1440" w:right="1440" w:bottom="1440" w:left="1440" w:header="708" w:footer="708" w:gutter="0"/>
+      <w:pgMar w:top="709" w:right="1440" w:bottom="709" w:left="426" w:header="708" w:footer="708" w:gutter="0"/>
       <w:cols w:space="708"/>
       <w:bidi/>
       <w:rtlGutter/>
@@ -20,6 +1769,127 @@
     </w:sectPr>
   </w:body>
 </w:document>
+</file>
+
+<file path=word/numbering.xml><?xml version="1.0" encoding="utf-8"?>
+<w:numbering xmlns:wpc="http://schemas.microsoft.com/office/word/2010/wordprocessingCanvas" xmlns:cx="http://schemas.microsoft.com/office/drawing/2014/chartex" xmlns:cx1="http://schemas.microsoft.com/office/drawing/2015/9/8/chartex" xmlns:cx2="http://schemas.microsoft.com/office/drawing/2015/10/21/chartex" xmlns:cx3="http://schemas.microsoft.com/office/drawing/2016/5/9/chartex" xmlns:cx4="http://schemas.microsoft.com/office/drawing/2016/5/10/chartex" xmlns:cx5="http://schemas.microsoft.com/office/drawing/2016/5/11/chartex" xmlns:cx6="http://schemas.microsoft.com/office/drawing/2016/5/12/chartex" xmlns:cx7="http://schemas.microsoft.com/office/drawing/2016/5/13/chartex" xmlns:cx8="http://schemas.microsoft.com/office/drawing/2016/5/14/chartex" xmlns:mc="http://schemas.openxmlformats.org/markup-compatibility/2006" xmlns:aink="http://schemas.microsoft.com/office/drawing/2016/ink" xmlns:am3d="http://schemas.microsoft.com/office/drawing/2017/model3d" xmlns:o="urn:schemas-microsoft-com:office:office" xmlns:oel="http://schemas.microsoft.com/office/2019/extlst" xmlns:r="http://schemas.openxmlformats.org/officeDocument/2006/relationships" xmlns:m="http://schemas.openxmlformats.org/officeDocument/2006/math" xmlns:v="urn:schemas-microsoft-com:vml" xmlns:wp14="http://schemas.microsoft.com/office/word/2010/wordprocessingDrawing" xmlns:wp="http://schemas.openxmlformats.org/drawingml/2006/wordprocessingDrawing" xmlns:w10="urn:schemas-microsoft-com:office:word" xmlns:w="http://schemas.openxmlformats.org/wordprocessingml/2006/main" xmlns:w14="http://schemas.microsoft.com/office/word/2010/wordml" xmlns:w15="http://schemas.microsoft.com/office/word/2012/wordml" xmlns:w16cex="http://schemas.microsoft.com/office/word/2018/wordml/cex" xmlns:w16cid="http://schemas.microsoft.com/office/word/2016/wordml/cid" xmlns:w16="http://schemas.microsoft.com/office/word/2018/wordml" xmlns:w16sdtdh="http://schemas.microsoft.com/office/word/2020/wordml/sdtdatahash" xmlns:w16se="http://schemas.microsoft.com/office/word/2015/wordml/symex" xmlns:wpg="http://schemas.microsoft.com/office/word/2010/wordprocessingGroup" xmlns:wpi="http://schemas.microsoft.com/office/word/2010/wordprocessingInk" xmlns:wne="http://schemas.microsoft.com/office/word/2006/wordml" xmlns:wps="http://schemas.microsoft.com/office/word/2010/wordprocessingShape" mc:Ignorable="w14 w15 w16se w16cid w16 w16cex w16sdtdh wp14">
+  <w:abstractNum w:abstractNumId="0" w15:restartNumberingAfterBreak="0">
+    <w:nsid w:val="48367AA0"/>
+    <w:multiLevelType w:val="hybridMultilevel"/>
+    <w:tmpl w:val="EF867E8A"/>
+    <w:lvl w:ilvl="0" w:tplc="04090001">
+      <w:start w:val="1"/>
+      <w:numFmt w:val="bullet"/>
+      <w:lvlText w:val=""/>
+      <w:lvlJc w:val="left"/>
+      <w:pPr>
+        <w:ind w:left="720" w:hanging="360"/>
+      </w:pPr>
+      <w:rPr>
+        <w:rFonts w:ascii="Symbol" w:hAnsi="Symbol" w:hint="default"/>
+      </w:rPr>
+    </w:lvl>
+    <w:lvl w:ilvl="1" w:tplc="04090001">
+      <w:start w:val="1"/>
+      <w:numFmt w:val="bullet"/>
+      <w:lvlText w:val=""/>
+      <w:lvlJc w:val="left"/>
+      <w:pPr>
+        <w:ind w:left="1440" w:hanging="360"/>
+      </w:pPr>
+      <w:rPr>
+        <w:rFonts w:ascii="Symbol" w:hAnsi="Symbol" w:hint="default"/>
+      </w:rPr>
+    </w:lvl>
+    <w:lvl w:ilvl="2" w:tplc="04090001">
+      <w:start w:val="1"/>
+      <w:numFmt w:val="bullet"/>
+      <w:lvlText w:val=""/>
+      <w:lvlJc w:val="left"/>
+      <w:pPr>
+        <w:ind w:left="2160" w:hanging="360"/>
+      </w:pPr>
+      <w:rPr>
+        <w:rFonts w:ascii="Symbol" w:hAnsi="Symbol" w:hint="default"/>
+      </w:rPr>
+    </w:lvl>
+    <w:lvl w:ilvl="3" w:tplc="04090001">
+      <w:start w:val="1"/>
+      <w:numFmt w:val="bullet"/>
+      <w:lvlText w:val=""/>
+      <w:lvlJc w:val="left"/>
+      <w:pPr>
+        <w:ind w:left="2880" w:hanging="360"/>
+      </w:pPr>
+      <w:rPr>
+        <w:rFonts w:ascii="Symbol" w:hAnsi="Symbol" w:hint="default"/>
+      </w:rPr>
+    </w:lvl>
+    <w:lvl w:ilvl="4" w:tplc="04090001">
+      <w:start w:val="1"/>
+      <w:numFmt w:val="bullet"/>
+      <w:lvlText w:val=""/>
+      <w:lvlJc w:val="left"/>
+      <w:pPr>
+        <w:ind w:left="3600" w:hanging="360"/>
+      </w:pPr>
+      <w:rPr>
+        <w:rFonts w:ascii="Symbol" w:hAnsi="Symbol" w:hint="default"/>
+      </w:rPr>
+    </w:lvl>
+    <w:lvl w:ilvl="5" w:tplc="04090005" w:tentative="1">
+      <w:start w:val="1"/>
+      <w:numFmt w:val="bullet"/>
+      <w:lvlText w:val=""/>
+      <w:lvlJc w:val="left"/>
+      <w:pPr>
+        <w:ind w:left="4320" w:hanging="360"/>
+      </w:pPr>
+      <w:rPr>
+        <w:rFonts w:ascii="Wingdings" w:hAnsi="Wingdings" w:hint="default"/>
+      </w:rPr>
+    </w:lvl>
+    <w:lvl w:ilvl="6" w:tplc="04090001" w:tentative="1">
+      <w:start w:val="1"/>
+      <w:numFmt w:val="bullet"/>
+      <w:lvlText w:val=""/>
+      <w:lvlJc w:val="left"/>
+      <w:pPr>
+        <w:ind w:left="5040" w:hanging="360"/>
+      </w:pPr>
+      <w:rPr>
+        <w:rFonts w:ascii="Symbol" w:hAnsi="Symbol" w:hint="default"/>
+      </w:rPr>
+    </w:lvl>
+    <w:lvl w:ilvl="7" w:tplc="04090003" w:tentative="1">
+      <w:start w:val="1"/>
+      <w:numFmt w:val="bullet"/>
+      <w:lvlText w:val="o"/>
+      <w:lvlJc w:val="left"/>
+      <w:pPr>
+        <w:ind w:left="5760" w:hanging="360"/>
+      </w:pPr>
+      <w:rPr>
+        <w:rFonts w:ascii="Courier New" w:hAnsi="Courier New" w:cs="Courier New" w:hint="default"/>
+      </w:rPr>
+    </w:lvl>
+    <w:lvl w:ilvl="8" w:tplc="04090005" w:tentative="1">
+      <w:start w:val="1"/>
+      <w:numFmt w:val="bullet"/>
+      <w:lvlText w:val=""/>
+      <w:lvlJc w:val="left"/>
+      <w:pPr>
+        <w:ind w:left="6480" w:hanging="360"/>
+      </w:pPr>
+      <w:rPr>
+        <w:rFonts w:ascii="Wingdings" w:hAnsi="Wingdings" w:hint="default"/>
+      </w:rPr>
+    </w:lvl>
+  </w:abstractNum>
+  <w:num w:numId="1" w16cid:durableId="1688601447">
+    <w:abstractNumId w:val="0"/>
+  </w:num>
+</w:numbering>
 </file>
 
 <file path=word/styles.xml><?xml version="1.0" encoding="utf-8"?>
@@ -429,7 +2299,6 @@
   <w:style w:type="character" w:default="1" w:styleId="DefaultParagraphFont">
     <w:name w:val="Default Paragraph Font"/>
     <w:uiPriority w:val="1"/>
-    <w:semiHidden/>
     <w:unhideWhenUsed/>
   </w:style>
   <w:style w:type="table" w:default="1" w:styleId="TableNormal">
@@ -452,6 +2321,17 @@
     <w:uiPriority w:val="99"/>
     <w:semiHidden/>
     <w:unhideWhenUsed/>
+  </w:style>
+  <w:style w:type="paragraph" w:styleId="ListParagraph">
+    <w:name w:val="List Paragraph"/>
+    <w:basedOn w:val="Normal"/>
+    <w:uiPriority w:val="34"/>
+    <w:qFormat/>
+    <w:rsid w:val="004D2D9B"/>
+    <w:pPr>
+      <w:ind w:left="720"/>
+      <w:contextualSpacing/>
+    </w:pPr>
   </w:style>
 </w:styles>
 </file>

</xml_diff>